<commit_message>
start to add MPI to the code
</commit_message>
<xml_diff>
--- a/Documentation.docx
+++ b/Documentation.docx
@@ -332,7 +332,6 @@
                   <v:path gradientshapeok="t" o:connecttype="rect"/>
                 </v:shapetype>
                 <v:shape id="Text Box 1" o:spid="_x0000_s1027" type="#_x0000_t202" style="position:absolute;top:5370;width:74966;height:7184;visibility:visible;mso-wrap-style:square;v-text-anchor:top" o:gfxdata="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" filled="f" stroked="f">
-                  <v:fill o:detectmouseclick="t"/>
                   <v:textbox>
                     <w:txbxContent>
                       <w:p>
@@ -636,43 +635,7 @@
             <w14:round/>
           </w14:textOutline>
         </w:rPr>
-        <w:t xml:space="preserve">aster read and obtain all the points from the </w:t>
-      </w:r>
-      <w:r>
-        <w:rPr>
-          <w:color w:val="000000" w:themeColor="text1"/>
-          <w:sz w:val="24"/>
-          <w:szCs w:val="24"/>
-          <w14:shadow w14:blurRad="38100" w14:dist="25400" w14:dir="5400000" w14:sx="100000" w14:sy="100000" w14:kx="0" w14:ky="0" w14:algn="ctr">
-            <w14:srgbClr w14:val="6E747A">
-              <w14:alpha w14:val="57000"/>
-            </w14:srgbClr>
-          </w14:shadow>
-          <w14:textOutline w14:w="0" w14:cap="flat" w14:cmpd="sng" w14:algn="ctr">
-            <w14:noFill/>
-            <w14:prstDash w14:val="solid"/>
-            <w14:round/>
-          </w14:textOutline>
-        </w:rPr>
-        <w:t xml:space="preserve">input </w:t>
-      </w:r>
-      <w:r>
-        <w:rPr>
-          <w:color w:val="000000" w:themeColor="text1"/>
-          <w:sz w:val="24"/>
-          <w:szCs w:val="24"/>
-          <w14:shadow w14:blurRad="38100" w14:dist="25400" w14:dir="5400000" w14:sx="100000" w14:sy="100000" w14:kx="0" w14:ky="0" w14:algn="ctr">
-            <w14:srgbClr w14:val="6E747A">
-              <w14:alpha w14:val="57000"/>
-            </w14:srgbClr>
-          </w14:shadow>
-          <w14:textOutline w14:w="0" w14:cap="flat" w14:cmpd="sng" w14:algn="ctr">
-            <w14:noFill/>
-            <w14:prstDash w14:val="solid"/>
-            <w14:round/>
-          </w14:textOutline>
-        </w:rPr>
-        <w:t>file.</w:t>
+        <w:t>aster read and obtain all the points from the input file.</w:t>
       </w:r>
     </w:p>
     <w:p>
@@ -716,6 +679,24 @@
         </w:rPr>
         <w:t xml:space="preserve"> </w:t>
       </w:r>
+      <w:r>
+        <w:rPr>
+          <w:color w:val="000000" w:themeColor="text1"/>
+          <w:sz w:val="24"/>
+          <w:szCs w:val="24"/>
+          <w14:shadow w14:blurRad="38100" w14:dist="25400" w14:dir="5400000" w14:sx="100000" w14:sy="100000" w14:kx="0" w14:ky="0" w14:algn="ctr">
+            <w14:srgbClr w14:val="6E747A">
+              <w14:alpha w14:val="57000"/>
+            </w14:srgbClr>
+          </w14:shadow>
+          <w14:textOutline w14:w="0" w14:cap="flat" w14:cmpd="sng" w14:algn="ctr">
+            <w14:noFill/>
+            <w14:prstDash w14:val="solid"/>
+            <w14:round/>
+          </w14:textOutline>
+        </w:rPr>
+        <w:t>The master process does initial to the clusters according to the first k points.</w:t>
+      </w:r>
     </w:p>
     <w:p>
       <w:pPr>
@@ -756,7 +737,99 @@
             <w14:round/>
           </w14:textOutline>
         </w:rPr>
-        <w:t xml:space="preserve"> </w:t>
+        <w:t xml:space="preserve">The master process calculates the amount of points that each process </w:t>
+      </w:r>
+      <w:r>
+        <w:rPr>
+          <w:color w:val="000000" w:themeColor="text1"/>
+          <w:sz w:val="24"/>
+          <w:szCs w:val="24"/>
+          <w14:shadow w14:blurRad="38100" w14:dist="25400" w14:dir="5400000" w14:sx="100000" w14:sy="100000" w14:kx="0" w14:ky="0" w14:algn="ctr">
+            <w14:srgbClr w14:val="6E747A">
+              <w14:alpha w14:val="57000"/>
+            </w14:srgbClr>
+          </w14:shadow>
+          <w14:textOutline w14:w="0" w14:cap="flat" w14:cmpd="sng" w14:algn="ctr">
+            <w14:noFill/>
+            <w14:prstDash w14:val="solid"/>
+            <w14:round/>
+          </w14:textOutline>
+        </w:rPr>
+        <w:t xml:space="preserve">(include him) </w:t>
+      </w:r>
+      <w:r>
+        <w:rPr>
+          <w:color w:val="000000" w:themeColor="text1"/>
+          <w:sz w:val="24"/>
+          <w:szCs w:val="24"/>
+          <w14:shadow w14:blurRad="38100" w14:dist="25400" w14:dir="5400000" w14:sx="100000" w14:sy="100000" w14:kx="0" w14:ky="0" w14:algn="ctr">
+            <w14:srgbClr w14:val="6E747A">
+              <w14:alpha w14:val="57000"/>
+            </w14:srgbClr>
+          </w14:shadow>
+          <w14:textOutline w14:w="0" w14:cap="flat" w14:cmpd="sng" w14:algn="ctr">
+            <w14:noFill/>
+            <w14:prstDash w14:val="solid"/>
+            <w14:round/>
+          </w14:textOutline>
+        </w:rPr>
+        <w:t>will handl</w:t>
+      </w:r>
+      <w:r>
+        <w:rPr>
+          <w:color w:val="000000" w:themeColor="text1"/>
+          <w:sz w:val="24"/>
+          <w:szCs w:val="24"/>
+          <w14:shadow w14:blurRad="38100" w14:dist="25400" w14:dir="5400000" w14:sx="100000" w14:sy="100000" w14:kx="0" w14:ky="0" w14:algn="ctr">
+            <w14:srgbClr w14:val="6E747A">
+              <w14:alpha w14:val="57000"/>
+            </w14:srgbClr>
+          </w14:shadow>
+          <w14:textOutline w14:w="0" w14:cap="flat" w14:cmpd="sng" w14:algn="ctr">
+            <w14:noFill/>
+            <w14:prstDash w14:val="solid"/>
+            <w14:round/>
+          </w14:textOutline>
+        </w:rPr>
+        <w:t xml:space="preserve">e with, also, the master handle with the rest of the points (in case </w:t>
+      </w:r>
+      <w:proofErr w:type="spellStart"/>
+      <w:r>
+        <w:rPr>
+          <w:color w:val="000000" w:themeColor="text1"/>
+          <w:sz w:val="24"/>
+          <w:szCs w:val="24"/>
+          <w14:shadow w14:blurRad="38100" w14:dist="25400" w14:dir="5400000" w14:sx="100000" w14:sy="100000" w14:kx="0" w14:ky="0" w14:algn="ctr">
+            <w14:srgbClr w14:val="6E747A">
+              <w14:alpha w14:val="57000"/>
+            </w14:srgbClr>
+          </w14:shadow>
+          <w14:textOutline w14:w="0" w14:cap="flat" w14:cmpd="sng" w14:algn="ctr">
+            <w14:noFill/>
+            <w14:prstDash w14:val="solid"/>
+            <w14:round/>
+          </w14:textOutline>
+        </w:rPr>
+        <w:t>N%numproc</w:t>
+      </w:r>
+      <w:proofErr w:type="spellEnd"/>
+      <w:r>
+        <w:rPr>
+          <w:color w:val="000000" w:themeColor="text1"/>
+          <w:sz w:val="24"/>
+          <w:szCs w:val="24"/>
+          <w14:shadow w14:blurRad="38100" w14:dist="25400" w14:dir="5400000" w14:sx="100000" w14:sy="100000" w14:kx="0" w14:ky="0" w14:algn="ctr">
+            <w14:srgbClr w14:val="6E747A">
+              <w14:alpha w14:val="57000"/>
+            </w14:srgbClr>
+          </w14:shadow>
+          <w14:textOutline w14:w="0" w14:cap="flat" w14:cmpd="sng" w14:algn="ctr">
+            <w14:noFill/>
+            <w14:prstDash w14:val="solid"/>
+            <w14:round/>
+          </w14:textOutline>
+        </w:rPr>
+        <w:t>!=0).</w:t>
       </w:r>
     </w:p>
     <w:p>
@@ -800,6 +873,24 @@
         </w:rPr>
         <w:t xml:space="preserve"> </w:t>
       </w:r>
+      <w:r>
+        <w:rPr>
+          <w:color w:val="000000" w:themeColor="text1"/>
+          <w:sz w:val="24"/>
+          <w:szCs w:val="24"/>
+          <w14:shadow w14:blurRad="38100" w14:dist="25400" w14:dir="5400000" w14:sx="100000" w14:sy="100000" w14:kx="0" w14:ky="0" w14:algn="ctr">
+            <w14:srgbClr w14:val="6E747A">
+              <w14:alpha w14:val="57000"/>
+            </w14:srgbClr>
+          </w14:shadow>
+          <w14:textOutline w14:w="0" w14:cap="flat" w14:cmpd="sng" w14:algn="ctr">
+            <w14:noFill/>
+            <w14:prstDash w14:val="solid"/>
+            <w14:round/>
+          </w14:textOutline>
+        </w:rPr>
+        <w:t>The master process broadcast to the other processes the number of clusters and number of points that the individual process will be handle.</w:t>
+      </w:r>
     </w:p>
     <w:p>
       <w:pPr>
@@ -824,24 +915,8 @@
           </w14:textOutline>
         </w:rPr>
       </w:pPr>
-      <w:r>
-        <w:rPr>
-          <w:color w:val="000000" w:themeColor="text1"/>
-          <w:sz w:val="24"/>
-          <w:szCs w:val="24"/>
-          <w14:shadow w14:blurRad="38100" w14:dist="25400" w14:dir="5400000" w14:sx="100000" w14:sy="100000" w14:kx="0" w14:ky="0" w14:algn="ctr">
-            <w14:srgbClr w14:val="6E747A">
-              <w14:alpha w14:val="57000"/>
-            </w14:srgbClr>
-          </w14:shadow>
-          <w14:textOutline w14:w="0" w14:cap="flat" w14:cmpd="sng" w14:algn="ctr">
-            <w14:noFill/>
-            <w14:prstDash w14:val="solid"/>
-            <w14:round/>
-          </w14:textOutline>
-        </w:rPr>
-        <w:t xml:space="preserve"> </w:t>
-      </w:r>
+      <w:bookmarkStart w:id="0" w:name="_GoBack"/>
+      <w:bookmarkEnd w:id="0"/>
     </w:p>
     <w:p>
       <w:pPr>
@@ -1302,6 +1377,90 @@
             <w14:round/>
           </w14:textOutline>
         </w:rPr>
+        <w:t xml:space="preserve"> </w:t>
+      </w:r>
+    </w:p>
+    <w:p>
+      <w:pPr>
+        <w:pStyle w:val="ListParagraph"/>
+        <w:numPr>
+          <w:ilvl w:val="0"/>
+          <w:numId w:val="1"/>
+        </w:numPr>
+        <w:rPr>
+          <w:color w:val="000000" w:themeColor="text1"/>
+          <w:sz w:val="24"/>
+          <w:szCs w:val="24"/>
+          <w14:shadow w14:blurRad="38100" w14:dist="25400" w14:dir="5400000" w14:sx="100000" w14:sy="100000" w14:kx="0" w14:ky="0" w14:algn="ctr">
+            <w14:srgbClr w14:val="6E747A">
+              <w14:alpha w14:val="57000"/>
+            </w14:srgbClr>
+          </w14:shadow>
+          <w14:textOutline w14:w="0" w14:cap="flat" w14:cmpd="sng" w14:algn="ctr">
+            <w14:noFill/>
+            <w14:prstDash w14:val="solid"/>
+            <w14:round/>
+          </w14:textOutline>
+        </w:rPr>
+      </w:pPr>
+      <w:r>
+        <w:rPr>
+          <w:color w:val="000000" w:themeColor="text1"/>
+          <w:sz w:val="24"/>
+          <w:szCs w:val="24"/>
+          <w14:shadow w14:blurRad="38100" w14:dist="25400" w14:dir="5400000" w14:sx="100000" w14:sy="100000" w14:kx="0" w14:ky="0" w14:algn="ctr">
+            <w14:srgbClr w14:val="6E747A">
+              <w14:alpha w14:val="57000"/>
+            </w14:srgbClr>
+          </w14:shadow>
+          <w14:textOutline w14:w="0" w14:cap="flat" w14:cmpd="sng" w14:algn="ctr">
+            <w14:noFill/>
+            <w14:prstDash w14:val="solid"/>
+            <w14:round/>
+          </w14:textOutline>
+        </w:rPr>
+        <w:t xml:space="preserve"> </w:t>
+      </w:r>
+    </w:p>
+    <w:p>
+      <w:pPr>
+        <w:pStyle w:val="ListParagraph"/>
+        <w:numPr>
+          <w:ilvl w:val="0"/>
+          <w:numId w:val="1"/>
+        </w:numPr>
+        <w:rPr>
+          <w:color w:val="000000" w:themeColor="text1"/>
+          <w:sz w:val="24"/>
+          <w:szCs w:val="24"/>
+          <w14:shadow w14:blurRad="38100" w14:dist="25400" w14:dir="5400000" w14:sx="100000" w14:sy="100000" w14:kx="0" w14:ky="0" w14:algn="ctr">
+            <w14:srgbClr w14:val="6E747A">
+              <w14:alpha w14:val="57000"/>
+            </w14:srgbClr>
+          </w14:shadow>
+          <w14:textOutline w14:w="0" w14:cap="flat" w14:cmpd="sng" w14:algn="ctr">
+            <w14:noFill/>
+            <w14:prstDash w14:val="solid"/>
+            <w14:round/>
+          </w14:textOutline>
+        </w:rPr>
+      </w:pPr>
+      <w:r>
+        <w:rPr>
+          <w:color w:val="000000" w:themeColor="text1"/>
+          <w:sz w:val="24"/>
+          <w:szCs w:val="24"/>
+          <w14:shadow w14:blurRad="38100" w14:dist="25400" w14:dir="5400000" w14:sx="100000" w14:sy="100000" w14:kx="0" w14:ky="0" w14:algn="ctr">
+            <w14:srgbClr w14:val="6E747A">
+              <w14:alpha w14:val="57000"/>
+            </w14:srgbClr>
+          </w14:shadow>
+          <w14:textOutline w14:w="0" w14:cap="flat" w14:cmpd="sng" w14:algn="ctr">
+            <w14:noFill/>
+            <w14:prstDash w14:val="solid"/>
+            <w14:round/>
+          </w14:textOutline>
+        </w:rPr>
         <w:t>The m</w:t>
       </w:r>
       <w:r>
@@ -1358,8 +1517,6 @@
         </w:rPr>
         <w:t xml:space="preserve">the output </w:t>
       </w:r>
-      <w:bookmarkStart w:id="0" w:name="_GoBack"/>
-      <w:bookmarkEnd w:id="0"/>
       <w:r>
         <w:rPr>
           <w:color w:val="000000" w:themeColor="text1"/>

</xml_diff>

<commit_message>
finish with MPI after solving some bugs
</commit_message>
<xml_diff>
--- a/Documentation.docx
+++ b/Documentation.docx
@@ -737,61 +737,7 @@
             <w14:round/>
           </w14:textOutline>
         </w:rPr>
-        <w:t xml:space="preserve">The master process calculates the amount of points that each process </w:t>
-      </w:r>
-      <w:r>
-        <w:rPr>
-          <w:color w:val="000000" w:themeColor="text1"/>
-          <w:sz w:val="24"/>
-          <w:szCs w:val="24"/>
-          <w14:shadow w14:blurRad="38100" w14:dist="25400" w14:dir="5400000" w14:sx="100000" w14:sy="100000" w14:kx="0" w14:ky="0" w14:algn="ctr">
-            <w14:srgbClr w14:val="6E747A">
-              <w14:alpha w14:val="57000"/>
-            </w14:srgbClr>
-          </w14:shadow>
-          <w14:textOutline w14:w="0" w14:cap="flat" w14:cmpd="sng" w14:algn="ctr">
-            <w14:noFill/>
-            <w14:prstDash w14:val="solid"/>
-            <w14:round/>
-          </w14:textOutline>
-        </w:rPr>
-        <w:t xml:space="preserve">(include him) </w:t>
-      </w:r>
-      <w:r>
-        <w:rPr>
-          <w:color w:val="000000" w:themeColor="text1"/>
-          <w:sz w:val="24"/>
-          <w:szCs w:val="24"/>
-          <w14:shadow w14:blurRad="38100" w14:dist="25400" w14:dir="5400000" w14:sx="100000" w14:sy="100000" w14:kx="0" w14:ky="0" w14:algn="ctr">
-            <w14:srgbClr w14:val="6E747A">
-              <w14:alpha w14:val="57000"/>
-            </w14:srgbClr>
-          </w14:shadow>
-          <w14:textOutline w14:w="0" w14:cap="flat" w14:cmpd="sng" w14:algn="ctr">
-            <w14:noFill/>
-            <w14:prstDash w14:val="solid"/>
-            <w14:round/>
-          </w14:textOutline>
-        </w:rPr>
-        <w:t>will handl</w:t>
-      </w:r>
-      <w:r>
-        <w:rPr>
-          <w:color w:val="000000" w:themeColor="text1"/>
-          <w:sz w:val="24"/>
-          <w:szCs w:val="24"/>
-          <w14:shadow w14:blurRad="38100" w14:dist="25400" w14:dir="5400000" w14:sx="100000" w14:sy="100000" w14:kx="0" w14:ky="0" w14:algn="ctr">
-            <w14:srgbClr w14:val="6E747A">
-              <w14:alpha w14:val="57000"/>
-            </w14:srgbClr>
-          </w14:shadow>
-          <w14:textOutline w14:w="0" w14:cap="flat" w14:cmpd="sng" w14:algn="ctr">
-            <w14:noFill/>
-            <w14:prstDash w14:val="solid"/>
-            <w14:round/>
-          </w14:textOutline>
-        </w:rPr>
-        <w:t xml:space="preserve">e with, also, the master handle with the rest of the points (in case </w:t>
+        <w:t xml:space="preserve">The master process calculates the amount of points that each process (include him) will handle with, also, the master handle with the rest of the points (in case </w:t>
       </w:r>
       <w:proofErr w:type="spellStart"/>
       <w:r>
@@ -915,8 +861,24 @@
           </w14:textOutline>
         </w:rPr>
       </w:pPr>
-      <w:bookmarkStart w:id="0" w:name="_GoBack"/>
-      <w:bookmarkEnd w:id="0"/>
+      <w:r>
+        <w:rPr>
+          <w:color w:val="000000" w:themeColor="text1"/>
+          <w:sz w:val="24"/>
+          <w:szCs w:val="24"/>
+          <w14:shadow w14:blurRad="38100" w14:dist="25400" w14:dir="5400000" w14:sx="100000" w14:sy="100000" w14:kx="0" w14:ky="0" w14:algn="ctr">
+            <w14:srgbClr w14:val="6E747A">
+              <w14:alpha w14:val="57000"/>
+            </w14:srgbClr>
+          </w14:shadow>
+          <w14:textOutline w14:w="0" w14:cap="flat" w14:cmpd="sng" w14:algn="ctr">
+            <w14:noFill/>
+            <w14:prstDash w14:val="solid"/>
+            <w14:round/>
+          </w14:textOutline>
+        </w:rPr>
+        <w:t>The master process sends to each slave process that appropriate segment of points to each slave process.</w:t>
+      </w:r>
     </w:p>
     <w:p>
       <w:pPr>
@@ -957,7 +919,7 @@
             <w14:round/>
           </w14:textOutline>
         </w:rPr>
-        <w:t xml:space="preserve"> </w:t>
+        <w:t>The all processes together (master and slaves) start the Algorithm.</w:t>
       </w:r>
     </w:p>
     <w:p>
@@ -999,7 +961,7 @@
             <w14:round/>
           </w14:textOutline>
         </w:rPr>
-        <w:t xml:space="preserve"> </w:t>
+        <w:t>The master process sends to each slave process the current time.</w:t>
       </w:r>
     </w:p>
     <w:p>
@@ -1041,7 +1003,7 @@
             <w14:round/>
           </w14:textOutline>
         </w:rPr>
-        <w:t xml:space="preserve"> </w:t>
+        <w:t xml:space="preserve">Each process calculates his own points coordinates according to the time from step 7. </w:t>
       </w:r>
     </w:p>
     <w:p>
@@ -1085,6 +1047,24 @@
         </w:rPr>
         <w:t xml:space="preserve"> </w:t>
       </w:r>
+      <w:r>
+        <w:rPr>
+          <w:color w:val="000000" w:themeColor="text1"/>
+          <w:sz w:val="24"/>
+          <w:szCs w:val="24"/>
+          <w14:shadow w14:blurRad="38100" w14:dist="25400" w14:dir="5400000" w14:sx="100000" w14:sy="100000" w14:kx="0" w14:ky="0" w14:algn="ctr">
+            <w14:srgbClr w14:val="6E747A">
+              <w14:alpha w14:val="57000"/>
+            </w14:srgbClr>
+          </w14:shadow>
+          <w14:textOutline w14:w="0" w14:cap="flat" w14:cmpd="sng" w14:algn="ctr">
+            <w14:noFill/>
+            <w14:prstDash w14:val="solid"/>
+            <w14:round/>
+          </w14:textOutline>
+        </w:rPr>
+        <w:t>Each process activate the K-Means function.</w:t>
+      </w:r>
     </w:p>
     <w:p>
       <w:pPr>
@@ -1125,7 +1105,147 @@
             <w14:round/>
           </w14:textOutline>
         </w:rPr>
-        <w:t xml:space="preserve"> </w:t>
+        <w:t>The master obtains the current quality and checks if the quality is less than QM</w:t>
+      </w:r>
+      <w:r>
+        <w:rPr>
+          <w:color w:val="000000" w:themeColor="text1"/>
+          <w:sz w:val="24"/>
+          <w:szCs w:val="24"/>
+          <w14:shadow w14:blurRad="38100" w14:dist="25400" w14:dir="5400000" w14:sx="100000" w14:sy="100000" w14:kx="0" w14:ky="0" w14:algn="ctr">
+            <w14:srgbClr w14:val="6E747A">
+              <w14:alpha w14:val="57000"/>
+            </w14:srgbClr>
+          </w14:shadow>
+          <w14:textOutline w14:w="0" w14:cap="flat" w14:cmpd="sng" w14:algn="ctr">
+            <w14:noFill/>
+            <w14:prstDash w14:val="solid"/>
+            <w14:round/>
+          </w14:textOutline>
+        </w:rPr>
+        <w:t xml:space="preserve"> and check:</w:t>
+      </w:r>
+    </w:p>
+    <w:p>
+      <w:pPr>
+        <w:pStyle w:val="ListParagraph"/>
+        <w:numPr>
+          <w:ilvl w:val="1"/>
+          <w:numId w:val="1"/>
+        </w:numPr>
+        <w:rPr>
+          <w:color w:val="000000" w:themeColor="text1"/>
+          <w:sz w:val="24"/>
+          <w:szCs w:val="24"/>
+          <w14:shadow w14:blurRad="38100" w14:dist="25400" w14:dir="5400000" w14:sx="100000" w14:sy="100000" w14:kx="0" w14:ky="0" w14:algn="ctr">
+            <w14:srgbClr w14:val="6E747A">
+              <w14:alpha w14:val="57000"/>
+            </w14:srgbClr>
+          </w14:shadow>
+          <w14:textOutline w14:w="0" w14:cap="flat" w14:cmpd="sng" w14:algn="ctr">
+            <w14:noFill/>
+            <w14:prstDash w14:val="solid"/>
+            <w14:round/>
+          </w14:textOutline>
+        </w:rPr>
+      </w:pPr>
+      <w:r>
+        <w:rPr>
+          <w:color w:val="000000" w:themeColor="text1"/>
+          <w:sz w:val="24"/>
+          <w:szCs w:val="24"/>
+          <w14:shadow w14:blurRad="38100" w14:dist="25400" w14:dir="5400000" w14:sx="100000" w14:sy="100000" w14:kx="0" w14:ky="0" w14:algn="ctr">
+            <w14:srgbClr w14:val="6E747A">
+              <w14:alpha w14:val="57000"/>
+            </w14:srgbClr>
+          </w14:shadow>
+          <w14:textOutline w14:w="0" w14:cap="flat" w14:cmpd="sng" w14:algn="ctr">
+            <w14:noFill/>
+            <w14:prstDash w14:val="solid"/>
+            <w14:round/>
+          </w14:textOutline>
+        </w:rPr>
+        <w:t>If the current quality is less than QM or the time is T/</w:t>
+      </w:r>
+      <w:proofErr w:type="spellStart"/>
+      <w:r>
+        <w:rPr>
+          <w:color w:val="000000" w:themeColor="text1"/>
+          <w:sz w:val="24"/>
+          <w:szCs w:val="24"/>
+          <w14:shadow w14:blurRad="38100" w14:dist="25400" w14:dir="5400000" w14:sx="100000" w14:sy="100000" w14:kx="0" w14:ky="0" w14:algn="ctr">
+            <w14:srgbClr w14:val="6E747A">
+              <w14:alpha w14:val="57000"/>
+            </w14:srgbClr>
+          </w14:shadow>
+          <w14:textOutline w14:w="0" w14:cap="flat" w14:cmpd="sng" w14:algn="ctr">
+            <w14:noFill/>
+            <w14:prstDash w14:val="solid"/>
+            <w14:round/>
+          </w14:textOutline>
+        </w:rPr>
+        <w:t>dt</w:t>
+      </w:r>
+      <w:proofErr w:type="spellEnd"/>
+      <w:r>
+        <w:rPr>
+          <w:color w:val="000000" w:themeColor="text1"/>
+          <w:sz w:val="24"/>
+          <w:szCs w:val="24"/>
+          <w14:shadow w14:blurRad="38100" w14:dist="25400" w14:dir="5400000" w14:sx="100000" w14:sy="100000" w14:kx="0" w14:ky="0" w14:algn="ctr">
+            <w14:srgbClr w14:val="6E747A">
+              <w14:alpha w14:val="57000"/>
+            </w14:srgbClr>
+          </w14:shadow>
+          <w14:textOutline w14:w="0" w14:cap="flat" w14:cmpd="sng" w14:algn="ctr">
+            <w14:noFill/>
+            <w14:prstDash w14:val="solid"/>
+            <w14:round/>
+          </w14:textOutline>
+        </w:rPr>
+        <w:t xml:space="preserve"> the master sends to all slave processes Final-Termination-tag and return the quality.</w:t>
+      </w:r>
+    </w:p>
+    <w:p>
+      <w:pPr>
+        <w:pStyle w:val="ListParagraph"/>
+        <w:numPr>
+          <w:ilvl w:val="1"/>
+          <w:numId w:val="1"/>
+        </w:numPr>
+        <w:rPr>
+          <w:color w:val="000000" w:themeColor="text1"/>
+          <w:sz w:val="24"/>
+          <w:szCs w:val="24"/>
+          <w14:shadow w14:blurRad="38100" w14:dist="25400" w14:dir="5400000" w14:sx="100000" w14:sy="100000" w14:kx="0" w14:ky="0" w14:algn="ctr">
+            <w14:srgbClr w14:val="6E747A">
+              <w14:alpha w14:val="57000"/>
+            </w14:srgbClr>
+          </w14:shadow>
+          <w14:textOutline w14:w="0" w14:cap="flat" w14:cmpd="sng" w14:algn="ctr">
+            <w14:noFill/>
+            <w14:prstDash w14:val="solid"/>
+            <w14:round/>
+          </w14:textOutline>
+        </w:rPr>
+      </w:pPr>
+      <w:r>
+        <w:rPr>
+          <w:color w:val="000000" w:themeColor="text1"/>
+          <w:sz w:val="24"/>
+          <w:szCs w:val="24"/>
+          <w14:shadow w14:blurRad="38100" w14:dist="25400" w14:dir="5400000" w14:sx="100000" w14:sy="100000" w14:kx="0" w14:ky="0" w14:algn="ctr">
+            <w14:srgbClr w14:val="6E747A">
+              <w14:alpha w14:val="57000"/>
+            </w14:srgbClr>
+          </w14:shadow>
+          <w14:textOutline w14:w="0" w14:cap="flat" w14:cmpd="sng" w14:algn="ctr">
+            <w14:noFill/>
+            <w14:prstDash w14:val="solid"/>
+            <w14:round/>
+          </w14:textOutline>
+        </w:rPr>
+        <w:t>If the current quality is greater than QM, the master saves the less quality between the current quality and the previous quality.</w:t>
       </w:r>
     </w:p>
     <w:p>
@@ -1167,7 +1287,7 @@
             <w14:round/>
           </w14:textOutline>
         </w:rPr>
-        <w:t xml:space="preserve"> </w:t>
+        <w:t>The slaves’ processes are finished and finalize.</w:t>
       </w:r>
     </w:p>
     <w:p>
@@ -1209,332 +1329,411 @@
             <w14:round/>
           </w14:textOutline>
         </w:rPr>
-        <w:t xml:space="preserve"> </w:t>
-      </w:r>
+        <w:t>The m</w:t>
+      </w:r>
+      <w:r>
+        <w:rPr>
+          <w:color w:val="000000" w:themeColor="text1"/>
+          <w:sz w:val="24"/>
+          <w:szCs w:val="24"/>
+          <w14:shadow w14:blurRad="38100" w14:dist="25400" w14:dir="5400000" w14:sx="100000" w14:sy="100000" w14:kx="0" w14:ky="0" w14:algn="ctr">
+            <w14:srgbClr w14:val="6E747A">
+              <w14:alpha w14:val="57000"/>
+            </w14:srgbClr>
+          </w14:shadow>
+          <w14:textOutline w14:w="0" w14:cap="flat" w14:cmpd="sng" w14:algn="ctr">
+            <w14:noFill/>
+            <w14:prstDash w14:val="solid"/>
+            <w14:round/>
+          </w14:textOutline>
+        </w:rPr>
+        <w:t xml:space="preserve">aster </w:t>
+      </w:r>
+      <w:r>
+        <w:rPr>
+          <w:color w:val="000000" w:themeColor="text1"/>
+          <w:sz w:val="24"/>
+          <w:szCs w:val="24"/>
+          <w14:shadow w14:blurRad="38100" w14:dist="25400" w14:dir="5400000" w14:sx="100000" w14:sy="100000" w14:kx="0" w14:ky="0" w14:algn="ctr">
+            <w14:srgbClr w14:val="6E747A">
+              <w14:alpha w14:val="57000"/>
+            </w14:srgbClr>
+          </w14:shadow>
+          <w14:textOutline w14:w="0" w14:cap="flat" w14:cmpd="sng" w14:algn="ctr">
+            <w14:noFill/>
+            <w14:prstDash w14:val="solid"/>
+            <w14:round/>
+          </w14:textOutline>
+        </w:rPr>
+        <w:t xml:space="preserve">is writing to </w:t>
+      </w:r>
+      <w:r>
+        <w:rPr>
+          <w:color w:val="000000" w:themeColor="text1"/>
+          <w:sz w:val="24"/>
+          <w:szCs w:val="24"/>
+          <w14:shadow w14:blurRad="38100" w14:dist="25400" w14:dir="5400000" w14:sx="100000" w14:sy="100000" w14:kx="0" w14:ky="0" w14:algn="ctr">
+            <w14:srgbClr w14:val="6E747A">
+              <w14:alpha w14:val="57000"/>
+            </w14:srgbClr>
+          </w14:shadow>
+          <w14:textOutline w14:w="0" w14:cap="flat" w14:cmpd="sng" w14:algn="ctr">
+            <w14:noFill/>
+            <w14:prstDash w14:val="solid"/>
+            <w14:round/>
+          </w14:textOutline>
+        </w:rPr>
+        <w:t xml:space="preserve">the output </w:t>
+      </w:r>
+      <w:r>
+        <w:rPr>
+          <w:color w:val="000000" w:themeColor="text1"/>
+          <w:sz w:val="24"/>
+          <w:szCs w:val="24"/>
+          <w14:shadow w14:blurRad="38100" w14:dist="25400" w14:dir="5400000" w14:sx="100000" w14:sy="100000" w14:kx="0" w14:ky="0" w14:algn="ctr">
+            <w14:srgbClr w14:val="6E747A">
+              <w14:alpha w14:val="57000"/>
+            </w14:srgbClr>
+          </w14:shadow>
+          <w14:textOutline w14:w="0" w14:cap="flat" w14:cmpd="sng" w14:algn="ctr">
+            <w14:noFill/>
+            <w14:prstDash w14:val="solid"/>
+            <w14:round/>
+          </w14:textOutline>
+        </w:rPr>
+        <w:t>file the time, quality and the clusters centers to a output file and finalize</w:t>
+      </w:r>
+    </w:p>
+    <w:p>
+      <w:pPr>
+        <w:rPr>
+          <w:color w:val="000000" w:themeColor="text1"/>
+          <w:sz w:val="24"/>
+          <w:szCs w:val="24"/>
+          <w14:shadow w14:blurRad="38100" w14:dist="25400" w14:dir="5400000" w14:sx="100000" w14:sy="100000" w14:kx="0" w14:ky="0" w14:algn="ctr">
+            <w14:srgbClr w14:val="6E747A">
+              <w14:alpha w14:val="57000"/>
+            </w14:srgbClr>
+          </w14:shadow>
+          <w14:textOutline w14:w="0" w14:cap="flat" w14:cmpd="sng" w14:algn="ctr">
+            <w14:noFill/>
+            <w14:prstDash w14:val="solid"/>
+            <w14:round/>
+          </w14:textOutline>
+        </w:rPr>
+      </w:pPr>
+      <w:bookmarkStart w:id="0" w:name="_GoBack"/>
+      <w:bookmarkEnd w:id="0"/>
     </w:p>
     <w:p>
       <w:pPr>
         <w:pStyle w:val="ListParagraph"/>
         <w:numPr>
           <w:ilvl w:val="0"/>
-          <w:numId w:val="1"/>
+          <w:numId w:val="4"/>
         </w:numPr>
         <w:rPr>
-          <w:color w:val="000000" w:themeColor="text1"/>
-          <w:sz w:val="24"/>
-          <w:szCs w:val="24"/>
-          <w14:shadow w14:blurRad="38100" w14:dist="25400" w14:dir="5400000" w14:sx="100000" w14:sy="100000" w14:kx="0" w14:ky="0" w14:algn="ctr">
-            <w14:srgbClr w14:val="6E747A">
-              <w14:alpha w14:val="57000"/>
-            </w14:srgbClr>
-          </w14:shadow>
-          <w14:textOutline w14:w="0" w14:cap="flat" w14:cmpd="sng" w14:algn="ctr">
-            <w14:noFill/>
-            <w14:prstDash w14:val="solid"/>
-            <w14:round/>
-          </w14:textOutline>
-        </w:rPr>
-      </w:pPr>
-      <w:r>
-        <w:rPr>
-          <w:color w:val="000000" w:themeColor="text1"/>
-          <w:sz w:val="24"/>
-          <w:szCs w:val="24"/>
-          <w14:shadow w14:blurRad="38100" w14:dist="25400" w14:dir="5400000" w14:sx="100000" w14:sy="100000" w14:kx="0" w14:ky="0" w14:algn="ctr">
-            <w14:srgbClr w14:val="6E747A">
-              <w14:alpha w14:val="57000"/>
-            </w14:srgbClr>
-          </w14:shadow>
-          <w14:textOutline w14:w="0" w14:cap="flat" w14:cmpd="sng" w14:algn="ctr">
-            <w14:noFill/>
-            <w14:prstDash w14:val="solid"/>
-            <w14:round/>
-          </w14:textOutline>
-        </w:rPr>
-        <w:t xml:space="preserve"> </w:t>
+          <w:b/>
+          <w:bCs/>
+          <w:color w:val="000000" w:themeColor="text1"/>
+          <w:sz w:val="21"/>
+          <w:szCs w:val="21"/>
+          <w14:shadow w14:blurRad="38100" w14:dist="25400" w14:dir="5400000" w14:sx="100000" w14:sy="100000" w14:kx="0" w14:ky="0" w14:algn="ctr">
+            <w14:srgbClr w14:val="6E747A">
+              <w14:alpha w14:val="57000"/>
+            </w14:srgbClr>
+          </w14:shadow>
+          <w14:textOutline w14:w="0" w14:cap="flat" w14:cmpd="sng" w14:algn="ctr">
+            <w14:noFill/>
+            <w14:prstDash w14:val="solid"/>
+            <w14:round/>
+          </w14:textOutline>
+        </w:rPr>
+      </w:pPr>
+      <w:r>
+        <w:rPr>
+          <w:b/>
+          <w:bCs/>
+          <w:color w:val="000000" w:themeColor="text1"/>
+          <w:sz w:val="21"/>
+          <w:szCs w:val="21"/>
+          <w14:shadow w14:blurRad="38100" w14:dist="25400" w14:dir="5400000" w14:sx="100000" w14:sy="100000" w14:kx="0" w14:ky="0" w14:algn="ctr">
+            <w14:srgbClr w14:val="6E747A">
+              <w14:alpha w14:val="57000"/>
+            </w14:srgbClr>
+          </w14:shadow>
+          <w14:textOutline w14:w="0" w14:cap="flat" w14:cmpd="sng" w14:algn="ctr">
+            <w14:noFill/>
+            <w14:prstDash w14:val="solid"/>
+            <w14:round/>
+          </w14:textOutline>
+        </w:rPr>
+        <w:t xml:space="preserve">The program will be more efficient if I would use </w:t>
+      </w:r>
+      <w:proofErr w:type="spellStart"/>
+      <w:r>
+        <w:rPr>
+          <w:b/>
+          <w:bCs/>
+          <w:color w:val="000000" w:themeColor="text1"/>
+          <w:sz w:val="21"/>
+          <w:szCs w:val="21"/>
+          <w14:shadow w14:blurRad="38100" w14:dist="25400" w14:dir="5400000" w14:sx="100000" w14:sy="100000" w14:kx="0" w14:ky="0" w14:algn="ctr">
+            <w14:srgbClr w14:val="6E747A">
+              <w14:alpha w14:val="57000"/>
+            </w14:srgbClr>
+          </w14:shadow>
+          <w14:textOutline w14:w="0" w14:cap="flat" w14:cmpd="sng" w14:algn="ctr">
+            <w14:noFill/>
+            <w14:prstDash w14:val="solid"/>
+            <w14:round/>
+          </w14:textOutline>
+        </w:rPr>
+        <w:t>MPI_Allreduce</w:t>
+      </w:r>
+      <w:proofErr w:type="spellEnd"/>
+      <w:r>
+        <w:rPr>
+          <w:b/>
+          <w:bCs/>
+          <w:color w:val="000000" w:themeColor="text1"/>
+          <w:sz w:val="21"/>
+          <w:szCs w:val="21"/>
+          <w14:shadow w14:blurRad="38100" w14:dist="25400" w14:dir="5400000" w14:sx="100000" w14:sy="100000" w14:kx="0" w14:ky="0" w14:algn="ctr">
+            <w14:srgbClr w14:val="6E747A">
+              <w14:alpha w14:val="57000"/>
+            </w14:srgbClr>
+          </w14:shadow>
+          <w14:textOutline w14:w="0" w14:cap="flat" w14:cmpd="sng" w14:algn="ctr">
+            <w14:noFill/>
+            <w14:prstDash w14:val="solid"/>
+            <w14:round/>
+          </w14:textOutline>
+        </w:rPr>
+        <w:t xml:space="preserve"> instead of </w:t>
+      </w:r>
+      <w:proofErr w:type="spellStart"/>
+      <w:r>
+        <w:rPr>
+          <w:b/>
+          <w:bCs/>
+          <w:color w:val="000000" w:themeColor="text1"/>
+          <w:sz w:val="21"/>
+          <w:szCs w:val="21"/>
+          <w14:shadow w14:blurRad="38100" w14:dist="25400" w14:dir="5400000" w14:sx="100000" w14:sy="100000" w14:kx="0" w14:ky="0" w14:algn="ctr">
+            <w14:srgbClr w14:val="6E747A">
+              <w14:alpha w14:val="57000"/>
+            </w14:srgbClr>
+          </w14:shadow>
+          <w14:textOutline w14:w="0" w14:cap="flat" w14:cmpd="sng" w14:algn="ctr">
+            <w14:noFill/>
+            <w14:prstDash w14:val="solid"/>
+            <w14:round/>
+          </w14:textOutline>
+        </w:rPr>
+        <w:t>MPI_Reduce</w:t>
+      </w:r>
+      <w:proofErr w:type="spellEnd"/>
+      <w:r>
+        <w:rPr>
+          <w:b/>
+          <w:bCs/>
+          <w:color w:val="000000" w:themeColor="text1"/>
+          <w:sz w:val="21"/>
+          <w:szCs w:val="21"/>
+          <w14:shadow w14:blurRad="38100" w14:dist="25400" w14:dir="5400000" w14:sx="100000" w14:sy="100000" w14:kx="0" w14:ky="0" w14:algn="ctr">
+            <w14:srgbClr w14:val="6E747A">
+              <w14:alpha w14:val="57000"/>
+            </w14:srgbClr>
+          </w14:shadow>
+          <w14:textOutline w14:w="0" w14:cap="flat" w14:cmpd="sng" w14:algn="ctr">
+            <w14:noFill/>
+            <w14:prstDash w14:val="solid"/>
+            <w14:round/>
+          </w14:textOutline>
+        </w:rPr>
+        <w:t xml:space="preserve"> and then each process would check by himself the termination tag and to avoid extra MPI communication.</w:t>
       </w:r>
     </w:p>
     <w:p>
       <w:pPr>
         <w:pStyle w:val="ListParagraph"/>
-        <w:numPr>
-          <w:ilvl w:val="0"/>
-          <w:numId w:val="1"/>
-        </w:numPr>
-        <w:rPr>
-          <w:color w:val="000000" w:themeColor="text1"/>
-          <w:sz w:val="24"/>
-          <w:szCs w:val="24"/>
-          <w14:shadow w14:blurRad="38100" w14:dist="25400" w14:dir="5400000" w14:sx="100000" w14:sy="100000" w14:kx="0" w14:ky="0" w14:algn="ctr">
-            <w14:srgbClr w14:val="6E747A">
-              <w14:alpha w14:val="57000"/>
-            </w14:srgbClr>
-          </w14:shadow>
-          <w14:textOutline w14:w="0" w14:cap="flat" w14:cmpd="sng" w14:algn="ctr">
-            <w14:noFill/>
-            <w14:prstDash w14:val="solid"/>
-            <w14:round/>
-          </w14:textOutline>
-        </w:rPr>
-      </w:pPr>
-      <w:r>
-        <w:rPr>
-          <w:color w:val="000000" w:themeColor="text1"/>
-          <w:sz w:val="24"/>
-          <w:szCs w:val="24"/>
-          <w14:shadow w14:blurRad="38100" w14:dist="25400" w14:dir="5400000" w14:sx="100000" w14:sy="100000" w14:kx="0" w14:ky="0" w14:algn="ctr">
-            <w14:srgbClr w14:val="6E747A">
-              <w14:alpha w14:val="57000"/>
-            </w14:srgbClr>
-          </w14:shadow>
-          <w14:textOutline w14:w="0" w14:cap="flat" w14:cmpd="sng" w14:algn="ctr">
-            <w14:noFill/>
-            <w14:prstDash w14:val="solid"/>
-            <w14:round/>
-          </w14:textOutline>
-        </w:rPr>
-        <w:t xml:space="preserve"> </w:t>
-      </w:r>
+        <w:ind w:left="1080"/>
+        <w:rPr>
+          <w:b/>
+          <w:bCs/>
+          <w:color w:val="000000" w:themeColor="text1"/>
+          <w:sz w:val="21"/>
+          <w:szCs w:val="21"/>
+          <w14:shadow w14:blurRad="38100" w14:dist="25400" w14:dir="5400000" w14:sx="100000" w14:sy="100000" w14:kx="0" w14:ky="0" w14:algn="ctr">
+            <w14:srgbClr w14:val="6E747A">
+              <w14:alpha w14:val="57000"/>
+            </w14:srgbClr>
+          </w14:shadow>
+          <w14:textOutline w14:w="0" w14:cap="flat" w14:cmpd="sng" w14:algn="ctr">
+            <w14:noFill/>
+            <w14:prstDash w14:val="solid"/>
+            <w14:round/>
+          </w14:textOutline>
+        </w:rPr>
+      </w:pPr>
     </w:p>
     <w:p>
       <w:pPr>
         <w:pStyle w:val="ListParagraph"/>
-        <w:numPr>
-          <w:ilvl w:val="0"/>
-          <w:numId w:val="1"/>
-        </w:numPr>
-        <w:rPr>
-          <w:color w:val="000000" w:themeColor="text1"/>
-          <w:sz w:val="24"/>
-          <w:szCs w:val="24"/>
-          <w14:shadow w14:blurRad="38100" w14:dist="25400" w14:dir="5400000" w14:sx="100000" w14:sy="100000" w14:kx="0" w14:ky="0" w14:algn="ctr">
-            <w14:srgbClr w14:val="6E747A">
-              <w14:alpha w14:val="57000"/>
-            </w14:srgbClr>
-          </w14:shadow>
-          <w14:textOutline w14:w="0" w14:cap="flat" w14:cmpd="sng" w14:algn="ctr">
-            <w14:noFill/>
-            <w14:prstDash w14:val="solid"/>
-            <w14:round/>
-          </w14:textOutline>
-        </w:rPr>
-      </w:pPr>
-      <w:r>
-        <w:rPr>
-          <w:color w:val="000000" w:themeColor="text1"/>
-          <w:sz w:val="24"/>
-          <w:szCs w:val="24"/>
-          <w14:shadow w14:blurRad="38100" w14:dist="25400" w14:dir="5400000" w14:sx="100000" w14:sy="100000" w14:kx="0" w14:ky="0" w14:algn="ctr">
-            <w14:srgbClr w14:val="6E747A">
-              <w14:alpha w14:val="57000"/>
-            </w14:srgbClr>
-          </w14:shadow>
-          <w14:textOutline w14:w="0" w14:cap="flat" w14:cmpd="sng" w14:algn="ctr">
-            <w14:noFill/>
-            <w14:prstDash w14:val="solid"/>
-            <w14:round/>
-          </w14:textOutline>
-        </w:rPr>
-        <w:t xml:space="preserve"> </w:t>
-      </w:r>
+        <w:ind w:left="1440"/>
+        <w:rPr>
+          <w:b/>
+          <w:bCs/>
+          <w:color w:val="000000" w:themeColor="text1"/>
+          <w:sz w:val="16"/>
+          <w:szCs w:val="16"/>
+          <w14:shadow w14:blurRad="38100" w14:dist="25400" w14:dir="5400000" w14:sx="100000" w14:sy="100000" w14:kx="0" w14:ky="0" w14:algn="ctr">
+            <w14:srgbClr w14:val="6E747A">
+              <w14:alpha w14:val="57000"/>
+            </w14:srgbClr>
+          </w14:shadow>
+          <w14:textOutline w14:w="0" w14:cap="flat" w14:cmpd="sng" w14:algn="ctr">
+            <w14:noFill/>
+            <w14:prstDash w14:val="solid"/>
+            <w14:round/>
+          </w14:textOutline>
+        </w:rPr>
+      </w:pPr>
     </w:p>
     <w:p>
       <w:pPr>
-        <w:pStyle w:val="ListParagraph"/>
-        <w:numPr>
-          <w:ilvl w:val="0"/>
-          <w:numId w:val="1"/>
-        </w:numPr>
-        <w:rPr>
-          <w:color w:val="000000" w:themeColor="text1"/>
-          <w:sz w:val="24"/>
-          <w:szCs w:val="24"/>
-          <w14:shadow w14:blurRad="38100" w14:dist="25400" w14:dir="5400000" w14:sx="100000" w14:sy="100000" w14:kx="0" w14:ky="0" w14:algn="ctr">
-            <w14:srgbClr w14:val="6E747A">
-              <w14:alpha w14:val="57000"/>
-            </w14:srgbClr>
-          </w14:shadow>
-          <w14:textOutline w14:w="0" w14:cap="flat" w14:cmpd="sng" w14:algn="ctr">
-            <w14:noFill/>
-            <w14:prstDash w14:val="solid"/>
-            <w14:round/>
-          </w14:textOutline>
-        </w:rPr>
-      </w:pPr>
-      <w:r>
-        <w:rPr>
-          <w:color w:val="000000" w:themeColor="text1"/>
-          <w:sz w:val="24"/>
-          <w:szCs w:val="24"/>
-          <w14:shadow w14:blurRad="38100" w14:dist="25400" w14:dir="5400000" w14:sx="100000" w14:sy="100000" w14:kx="0" w14:ky="0" w14:algn="ctr">
-            <w14:srgbClr w14:val="6E747A">
-              <w14:alpha w14:val="57000"/>
-            </w14:srgbClr>
-          </w14:shadow>
-          <w14:textOutline w14:w="0" w14:cap="flat" w14:cmpd="sng" w14:algn="ctr">
-            <w14:noFill/>
-            <w14:prstDash w14:val="solid"/>
-            <w14:round/>
-          </w14:textOutline>
-        </w:rPr>
-        <w:t xml:space="preserve"> </w:t>
+        <w:ind w:left="1080"/>
+        <w:rPr>
+          <w:b/>
+          <w:bCs/>
+          <w:color w:val="000000" w:themeColor="text1"/>
+          <w14:shadow w14:blurRad="38100" w14:dist="25400" w14:dir="5400000" w14:sx="100000" w14:sy="100000" w14:kx="0" w14:ky="0" w14:algn="ctr">
+            <w14:srgbClr w14:val="6E747A">
+              <w14:alpha w14:val="57000"/>
+            </w14:srgbClr>
+          </w14:shadow>
+          <w14:textOutline w14:w="0" w14:cap="flat" w14:cmpd="sng" w14:algn="ctr">
+            <w14:noFill/>
+            <w14:prstDash w14:val="solid"/>
+            <w14:round/>
+          </w14:textOutline>
+        </w:rPr>
+      </w:pPr>
+      <w:r>
+        <w:rPr>
+          <w:b/>
+          <w:bCs/>
+          <w:color w:val="000000" w:themeColor="text1"/>
+          <w14:shadow w14:blurRad="38100" w14:dist="25400" w14:dir="5400000" w14:sx="100000" w14:sy="100000" w14:kx="0" w14:ky="0" w14:algn="ctr">
+            <w14:srgbClr w14:val="6E747A">
+              <w14:alpha w14:val="57000"/>
+            </w14:srgbClr>
+          </w14:shadow>
+          <w14:textOutline w14:w="0" w14:cap="flat" w14:cmpd="sng" w14:algn="ctr">
+            <w14:noFill/>
+            <w14:prstDash w14:val="solid"/>
+            <w14:round/>
+          </w14:textOutline>
+        </w:rPr>
+        <w:t>O((T/</w:t>
+      </w:r>
+      <w:proofErr w:type="spellStart"/>
+      <w:r>
+        <w:rPr>
+          <w:b/>
+          <w:bCs/>
+          <w:color w:val="000000" w:themeColor="text1"/>
+          <w14:shadow w14:blurRad="38100" w14:dist="25400" w14:dir="5400000" w14:sx="100000" w14:sy="100000" w14:kx="0" w14:ky="0" w14:algn="ctr">
+            <w14:srgbClr w14:val="6E747A">
+              <w14:alpha w14:val="57000"/>
+            </w14:srgbClr>
+          </w14:shadow>
+          <w14:textOutline w14:w="0" w14:cap="flat" w14:cmpd="sng" w14:algn="ctr">
+            <w14:noFill/>
+            <w14:prstDash w14:val="solid"/>
+            <w14:round/>
+          </w14:textOutline>
+        </w:rPr>
+        <w:t>dt</w:t>
+      </w:r>
+      <w:proofErr w:type="spellEnd"/>
+      <w:r>
+        <w:rPr>
+          <w:b/>
+          <w:bCs/>
+          <w:color w:val="000000" w:themeColor="text1"/>
+          <w14:shadow w14:blurRad="38100" w14:dist="25400" w14:dir="5400000" w14:sx="100000" w14:sy="100000" w14:kx="0" w14:ky="0" w14:algn="ctr">
+            <w14:srgbClr w14:val="6E747A">
+              <w14:alpha w14:val="57000"/>
+            </w14:srgbClr>
+          </w14:shadow>
+          <w14:textOutline w14:w="0" w14:cap="flat" w14:cmpd="sng" w14:algn="ctr">
+            <w14:noFill/>
+            <w14:prstDash w14:val="solid"/>
+            <w14:round/>
+          </w14:textOutline>
+        </w:rPr>
+        <w:t>) * Limit * ( (N+K)/</w:t>
+      </w:r>
+      <w:proofErr w:type="spellStart"/>
+      <w:r>
+        <w:rPr>
+          <w:b/>
+          <w:bCs/>
+          <w:color w:val="000000" w:themeColor="text1"/>
+          <w14:shadow w14:blurRad="38100" w14:dist="25400" w14:dir="5400000" w14:sx="100000" w14:sy="100000" w14:kx="0" w14:ky="0" w14:algn="ctr">
+            <w14:srgbClr w14:val="6E747A">
+              <w14:alpha w14:val="57000"/>
+            </w14:srgbClr>
+          </w14:shadow>
+          <w14:textOutline w14:w="0" w14:cap="flat" w14:cmpd="sng" w14:algn="ctr">
+            <w14:noFill/>
+            <w14:prstDash w14:val="solid"/>
+            <w14:round/>
+          </w14:textOutline>
+        </w:rPr>
+        <w:t>numOfProcs</w:t>
+      </w:r>
+      <w:proofErr w:type="spellEnd"/>
+      <w:r>
+        <w:rPr>
+          <w:b/>
+          <w:bCs/>
+          <w:color w:val="000000" w:themeColor="text1"/>
+          <w14:shadow w14:blurRad="38100" w14:dist="25400" w14:dir="5400000" w14:sx="100000" w14:sy="100000" w14:kx="0" w14:ky="0" w14:algn="ctr">
+            <w14:srgbClr w14:val="6E747A">
+              <w14:alpha w14:val="57000"/>
+            </w14:srgbClr>
+          </w14:shadow>
+          <w14:textOutline w14:w="0" w14:cap="flat" w14:cmpd="sng" w14:algn="ctr">
+            <w14:noFill/>
+            <w14:prstDash w14:val="solid"/>
+            <w14:round/>
+          </w14:textOutline>
+        </w:rPr>
+        <w:t>))</w:t>
       </w:r>
     </w:p>
     <w:p>
       <w:pPr>
         <w:pStyle w:val="ListParagraph"/>
-        <w:numPr>
-          <w:ilvl w:val="0"/>
-          <w:numId w:val="1"/>
-        </w:numPr>
-        <w:rPr>
-          <w:color w:val="000000" w:themeColor="text1"/>
-          <w:sz w:val="24"/>
-          <w:szCs w:val="24"/>
-          <w14:shadow w14:blurRad="38100" w14:dist="25400" w14:dir="5400000" w14:sx="100000" w14:sy="100000" w14:kx="0" w14:ky="0" w14:algn="ctr">
-            <w14:srgbClr w14:val="6E747A">
-              <w14:alpha w14:val="57000"/>
-            </w14:srgbClr>
-          </w14:shadow>
-          <w14:textOutline w14:w="0" w14:cap="flat" w14:cmpd="sng" w14:algn="ctr">
-            <w14:noFill/>
-            <w14:prstDash w14:val="solid"/>
-            <w14:round/>
-          </w14:textOutline>
-        </w:rPr>
-      </w:pPr>
-      <w:r>
-        <w:rPr>
-          <w:color w:val="000000" w:themeColor="text1"/>
-          <w:sz w:val="24"/>
-          <w:szCs w:val="24"/>
-          <w14:shadow w14:blurRad="38100" w14:dist="25400" w14:dir="5400000" w14:sx="100000" w14:sy="100000" w14:kx="0" w14:ky="0" w14:algn="ctr">
-            <w14:srgbClr w14:val="6E747A">
-              <w14:alpha w14:val="57000"/>
-            </w14:srgbClr>
-          </w14:shadow>
-          <w14:textOutline w14:w="0" w14:cap="flat" w14:cmpd="sng" w14:algn="ctr">
-            <w14:noFill/>
-            <w14:prstDash w14:val="solid"/>
-            <w14:round/>
-          </w14:textOutline>
-        </w:rPr>
-        <w:t xml:space="preserve"> </w:t>
-      </w:r>
-    </w:p>
-    <w:p>
-      <w:pPr>
-        <w:pStyle w:val="ListParagraph"/>
-        <w:numPr>
-          <w:ilvl w:val="0"/>
-          <w:numId w:val="1"/>
-        </w:numPr>
-        <w:rPr>
-          <w:color w:val="000000" w:themeColor="text1"/>
-          <w:sz w:val="24"/>
-          <w:szCs w:val="24"/>
-          <w14:shadow w14:blurRad="38100" w14:dist="25400" w14:dir="5400000" w14:sx="100000" w14:sy="100000" w14:kx="0" w14:ky="0" w14:algn="ctr">
-            <w14:srgbClr w14:val="6E747A">
-              <w14:alpha w14:val="57000"/>
-            </w14:srgbClr>
-          </w14:shadow>
-          <w14:textOutline w14:w="0" w14:cap="flat" w14:cmpd="sng" w14:algn="ctr">
-            <w14:noFill/>
-            <w14:prstDash w14:val="solid"/>
-            <w14:round/>
-          </w14:textOutline>
-        </w:rPr>
-      </w:pPr>
-      <w:r>
-        <w:rPr>
-          <w:color w:val="000000" w:themeColor="text1"/>
-          <w:sz w:val="24"/>
-          <w:szCs w:val="24"/>
-          <w14:shadow w14:blurRad="38100" w14:dist="25400" w14:dir="5400000" w14:sx="100000" w14:sy="100000" w14:kx="0" w14:ky="0" w14:algn="ctr">
-            <w14:srgbClr w14:val="6E747A">
-              <w14:alpha w14:val="57000"/>
-            </w14:srgbClr>
-          </w14:shadow>
-          <w14:textOutline w14:w="0" w14:cap="flat" w14:cmpd="sng" w14:algn="ctr">
-            <w14:noFill/>
-            <w14:prstDash w14:val="solid"/>
-            <w14:round/>
-          </w14:textOutline>
-        </w:rPr>
-        <w:t>The m</w:t>
-      </w:r>
-      <w:r>
-        <w:rPr>
-          <w:color w:val="000000" w:themeColor="text1"/>
-          <w:sz w:val="24"/>
-          <w:szCs w:val="24"/>
-          <w14:shadow w14:blurRad="38100" w14:dist="25400" w14:dir="5400000" w14:sx="100000" w14:sy="100000" w14:kx="0" w14:ky="0" w14:algn="ctr">
-            <w14:srgbClr w14:val="6E747A">
-              <w14:alpha w14:val="57000"/>
-            </w14:srgbClr>
-          </w14:shadow>
-          <w14:textOutline w14:w="0" w14:cap="flat" w14:cmpd="sng" w14:algn="ctr">
-            <w14:noFill/>
-            <w14:prstDash w14:val="solid"/>
-            <w14:round/>
-          </w14:textOutline>
-        </w:rPr>
-        <w:t xml:space="preserve">aster </w:t>
-      </w:r>
-      <w:r>
-        <w:rPr>
-          <w:color w:val="000000" w:themeColor="text1"/>
-          <w:sz w:val="24"/>
-          <w:szCs w:val="24"/>
-          <w14:shadow w14:blurRad="38100" w14:dist="25400" w14:dir="5400000" w14:sx="100000" w14:sy="100000" w14:kx="0" w14:ky="0" w14:algn="ctr">
-            <w14:srgbClr w14:val="6E747A">
-              <w14:alpha w14:val="57000"/>
-            </w14:srgbClr>
-          </w14:shadow>
-          <w14:textOutline w14:w="0" w14:cap="flat" w14:cmpd="sng" w14:algn="ctr">
-            <w14:noFill/>
-            <w14:prstDash w14:val="solid"/>
-            <w14:round/>
-          </w14:textOutline>
-        </w:rPr>
-        <w:t xml:space="preserve">is writing to </w:t>
-      </w:r>
-      <w:r>
-        <w:rPr>
-          <w:color w:val="000000" w:themeColor="text1"/>
-          <w:sz w:val="24"/>
-          <w:szCs w:val="24"/>
-          <w14:shadow w14:blurRad="38100" w14:dist="25400" w14:dir="5400000" w14:sx="100000" w14:sy="100000" w14:kx="0" w14:ky="0" w14:algn="ctr">
-            <w14:srgbClr w14:val="6E747A">
-              <w14:alpha w14:val="57000"/>
-            </w14:srgbClr>
-          </w14:shadow>
-          <w14:textOutline w14:w="0" w14:cap="flat" w14:cmpd="sng" w14:algn="ctr">
-            <w14:noFill/>
-            <w14:prstDash w14:val="solid"/>
-            <w14:round/>
-          </w14:textOutline>
-        </w:rPr>
-        <w:t xml:space="preserve">the output </w:t>
-      </w:r>
-      <w:r>
-        <w:rPr>
-          <w:color w:val="000000" w:themeColor="text1"/>
-          <w:sz w:val="24"/>
-          <w:szCs w:val="24"/>
-          <w14:shadow w14:blurRad="38100" w14:dist="25400" w14:dir="5400000" w14:sx="100000" w14:sy="100000" w14:kx="0" w14:ky="0" w14:algn="ctr">
-            <w14:srgbClr w14:val="6E747A">
-              <w14:alpha w14:val="57000"/>
-            </w14:srgbClr>
-          </w14:shadow>
-          <w14:textOutline w14:w="0" w14:cap="flat" w14:cmpd="sng" w14:algn="ctr">
-            <w14:noFill/>
-            <w14:prstDash w14:val="solid"/>
-            <w14:round/>
-          </w14:textOutline>
-        </w:rPr>
-        <w:t>file the time, quality and the clusters centers to a output file and finalize</w:t>
-      </w:r>
+        <w:rPr>
+          <w:color w:val="000000" w:themeColor="text1"/>
+          <w:sz w:val="24"/>
+          <w:szCs w:val="24"/>
+          <w14:shadow w14:blurRad="38100" w14:dist="25400" w14:dir="5400000" w14:sx="100000" w14:sy="100000" w14:kx="0" w14:ky="0" w14:algn="ctr">
+            <w14:srgbClr w14:val="6E747A">
+              <w14:alpha w14:val="57000"/>
+            </w14:srgbClr>
+          </w14:shadow>
+          <w14:textOutline w14:w="0" w14:cap="flat" w14:cmpd="sng" w14:algn="ctr">
+            <w14:noFill/>
+            <w14:prstDash w14:val="solid"/>
+            <w14:round/>
+          </w14:textOutline>
+        </w:rPr>
+      </w:pPr>
     </w:p>
     <w:p/>
     <w:p>
@@ -1559,10 +1758,149 @@
 
 <file path=word/numbering.xml><?xml version="1.0" encoding="utf-8"?>
 <w:numbering xmlns:wpc="http://schemas.microsoft.com/office/word/2010/wordprocessingCanvas" xmlns:cx="http://schemas.microsoft.com/office/drawing/2014/chartex" xmlns:cx1="http://schemas.microsoft.com/office/drawing/2015/9/8/chartex" xmlns:cx2="http://schemas.microsoft.com/office/drawing/2015/10/21/chartex" xmlns:cx3="http://schemas.microsoft.com/office/drawing/2016/5/9/chartex" xmlns:cx4="http://schemas.microsoft.com/office/drawing/2016/5/10/chartex" xmlns:cx5="http://schemas.microsoft.com/office/drawing/2016/5/11/chartex" xmlns:cx6="http://schemas.microsoft.com/office/drawing/2016/5/12/chartex" xmlns:cx7="http://schemas.microsoft.com/office/drawing/2016/5/13/chartex" xmlns:cx8="http://schemas.microsoft.com/office/drawing/2016/5/14/chartex" xmlns:mc="http://schemas.openxmlformats.org/markup-compatibility/2006" xmlns:aink="http://schemas.microsoft.com/office/drawing/2016/ink" xmlns:am3d="http://schemas.microsoft.com/office/drawing/2017/model3d" xmlns:o="urn:schemas-microsoft-com:office:office" xmlns:r="http://schemas.openxmlformats.org/officeDocument/2006/relationships" xmlns:m="http://schemas.openxmlformats.org/officeDocument/2006/math" xmlns:v="urn:schemas-microsoft-com:vml" xmlns:wp14="http://schemas.microsoft.com/office/word/2010/wordprocessingDrawing" xmlns:wp="http://schemas.openxmlformats.org/drawingml/2006/wordprocessingDrawing" xmlns:w10="urn:schemas-microsoft-com:office:word" xmlns:w="http://schemas.openxmlformats.org/wordprocessingml/2006/main" xmlns:w14="http://schemas.microsoft.com/office/word/2010/wordml" xmlns:w15="http://schemas.microsoft.com/office/word/2012/wordml" xmlns:w16cid="http://schemas.microsoft.com/office/word/2016/wordml/cid" xmlns:w16se="http://schemas.microsoft.com/office/word/2015/wordml/symex" xmlns:wpg="http://schemas.microsoft.com/office/word/2010/wordprocessingGroup" xmlns:wpi="http://schemas.microsoft.com/office/word/2010/wordprocessingInk" xmlns:wne="http://schemas.microsoft.com/office/word/2006/wordml" xmlns:wps="http://schemas.microsoft.com/office/word/2010/wordprocessingShape" mc:Ignorable="w14 w15 w16se w16cid wp14">
+  <w:numPicBullet w:numPicBulletId="0">
+    <w:pict>
+      <v:shapetype id="_x0000_t75" coordsize="21600,21600" o:spt="75" o:preferrelative="t" path="m@4@5l@4@11@9@11@9@5xe" filled="f" stroked="f">
+        <v:stroke joinstyle="miter"/>
+        <v:formulas>
+          <v:f eqn="if lineDrawn pixelLineWidth 0"/>
+          <v:f eqn="sum @0 1 0"/>
+          <v:f eqn="sum 0 0 @1"/>
+          <v:f eqn="prod @2 1 2"/>
+          <v:f eqn="prod @3 21600 pixelWidth"/>
+          <v:f eqn="prod @3 21600 pixelHeight"/>
+          <v:f eqn="sum @0 0 1"/>
+          <v:f eqn="prod @6 1 2"/>
+          <v:f eqn="prod @7 21600 pixelWidth"/>
+          <v:f eqn="sum @8 21600 0"/>
+          <v:f eqn="prod @7 21600 pixelHeight"/>
+          <v:f eqn="sum @10 21600 0"/>
+        </v:formulas>
+        <v:path o:extrusionok="f" gradientshapeok="t" o:connecttype="rect"/>
+        <o:lock v:ext="edit" aspectratio="t"/>
+      </v:shapetype>
+      <v:shape id="_x0000_i1029" type="#_x0000_t75" style="width:7.45pt;height:7.45pt" o:bullet="t">
+        <v:imagedata r:id="rId1" o:title="mso22A49AB2"/>
+      </v:shape>
+    </w:pict>
+  </w:numPicBullet>
   <w:abstractNum w:abstractNumId="0" w15:restartNumberingAfterBreak="0">
+    <w:nsid w:val="04A4297A"/>
+    <w:multiLevelType w:val="hybridMultilevel"/>
+    <w:tmpl w:val="AAA28A90"/>
+    <w:lvl w:ilvl="0" w:tplc="04090001">
+      <w:start w:val="1"/>
+      <w:numFmt w:val="bullet"/>
+      <w:lvlText w:val=""/>
+      <w:lvlJc w:val="left"/>
+      <w:pPr>
+        <w:ind w:left="1512" w:hanging="360"/>
+      </w:pPr>
+      <w:rPr>
+        <w:rFonts w:ascii="Symbol" w:hAnsi="Symbol" w:hint="default"/>
+      </w:rPr>
+    </w:lvl>
+    <w:lvl w:ilvl="1" w:tplc="04090003" w:tentative="1">
+      <w:start w:val="1"/>
+      <w:numFmt w:val="bullet"/>
+      <w:lvlText w:val="o"/>
+      <w:lvlJc w:val="left"/>
+      <w:pPr>
+        <w:ind w:left="2232" w:hanging="360"/>
+      </w:pPr>
+      <w:rPr>
+        <w:rFonts w:ascii="Courier New" w:hAnsi="Courier New" w:cs="Courier New" w:hint="default"/>
+      </w:rPr>
+    </w:lvl>
+    <w:lvl w:ilvl="2" w:tplc="04090005" w:tentative="1">
+      <w:start w:val="1"/>
+      <w:numFmt w:val="bullet"/>
+      <w:lvlText w:val=""/>
+      <w:lvlJc w:val="left"/>
+      <w:pPr>
+        <w:ind w:left="2952" w:hanging="360"/>
+      </w:pPr>
+      <w:rPr>
+        <w:rFonts w:ascii="Wingdings" w:hAnsi="Wingdings" w:hint="default"/>
+      </w:rPr>
+    </w:lvl>
+    <w:lvl w:ilvl="3" w:tplc="04090001" w:tentative="1">
+      <w:start w:val="1"/>
+      <w:numFmt w:val="bullet"/>
+      <w:lvlText w:val=""/>
+      <w:lvlJc w:val="left"/>
+      <w:pPr>
+        <w:ind w:left="3672" w:hanging="360"/>
+      </w:pPr>
+      <w:rPr>
+        <w:rFonts w:ascii="Symbol" w:hAnsi="Symbol" w:hint="default"/>
+      </w:rPr>
+    </w:lvl>
+    <w:lvl w:ilvl="4" w:tplc="04090003" w:tentative="1">
+      <w:start w:val="1"/>
+      <w:numFmt w:val="bullet"/>
+      <w:lvlText w:val="o"/>
+      <w:lvlJc w:val="left"/>
+      <w:pPr>
+        <w:ind w:left="4392" w:hanging="360"/>
+      </w:pPr>
+      <w:rPr>
+        <w:rFonts w:ascii="Courier New" w:hAnsi="Courier New" w:cs="Courier New" w:hint="default"/>
+      </w:rPr>
+    </w:lvl>
+    <w:lvl w:ilvl="5" w:tplc="04090005" w:tentative="1">
+      <w:start w:val="1"/>
+      <w:numFmt w:val="bullet"/>
+      <w:lvlText w:val=""/>
+      <w:lvlJc w:val="left"/>
+      <w:pPr>
+        <w:ind w:left="5112" w:hanging="360"/>
+      </w:pPr>
+      <w:rPr>
+        <w:rFonts w:ascii="Wingdings" w:hAnsi="Wingdings" w:hint="default"/>
+      </w:rPr>
+    </w:lvl>
+    <w:lvl w:ilvl="6" w:tplc="04090001" w:tentative="1">
+      <w:start w:val="1"/>
+      <w:numFmt w:val="bullet"/>
+      <w:lvlText w:val=""/>
+      <w:lvlJc w:val="left"/>
+      <w:pPr>
+        <w:ind w:left="5832" w:hanging="360"/>
+      </w:pPr>
+      <w:rPr>
+        <w:rFonts w:ascii="Symbol" w:hAnsi="Symbol" w:hint="default"/>
+      </w:rPr>
+    </w:lvl>
+    <w:lvl w:ilvl="7" w:tplc="04090003" w:tentative="1">
+      <w:start w:val="1"/>
+      <w:numFmt w:val="bullet"/>
+      <w:lvlText w:val="o"/>
+      <w:lvlJc w:val="left"/>
+      <w:pPr>
+        <w:ind w:left="6552" w:hanging="360"/>
+      </w:pPr>
+      <w:rPr>
+        <w:rFonts w:ascii="Courier New" w:hAnsi="Courier New" w:cs="Courier New" w:hint="default"/>
+      </w:rPr>
+    </w:lvl>
+    <w:lvl w:ilvl="8" w:tplc="04090005" w:tentative="1">
+      <w:start w:val="1"/>
+      <w:numFmt w:val="bullet"/>
+      <w:lvlText w:val=""/>
+      <w:lvlJc w:val="left"/>
+      <w:pPr>
+        <w:ind w:left="7272" w:hanging="360"/>
+      </w:pPr>
+      <w:rPr>
+        <w:rFonts w:ascii="Wingdings" w:hAnsi="Wingdings" w:hint="default"/>
+      </w:rPr>
+    </w:lvl>
+  </w:abstractNum>
+  <w:abstractNum w:abstractNumId="1" w15:restartNumberingAfterBreak="0">
     <w:nsid w:val="19AD2709"/>
     <w:multiLevelType w:val="multilevel"/>
-    <w:tmpl w:val="0409001F"/>
+    <w:tmpl w:val="BB14691E"/>
     <w:lvl w:ilvl="0">
       <w:start w:val="1"/>
       <w:numFmt w:val="decimal"/>
@@ -1577,14 +1915,14 @@
     </w:lvl>
     <w:lvl w:ilvl="1">
       <w:start w:val="1"/>
-      <w:numFmt w:val="decimal"/>
-      <w:lvlText w:val="%1.%2."/>
-      <w:lvlJc w:val="left"/>
-      <w:pPr>
-        <w:ind w:left="792" w:hanging="432"/>
-      </w:pPr>
-      <w:rPr>
-        <w:rFonts w:hint="default"/>
+      <w:numFmt w:val="bullet"/>
+      <w:lvlText w:val=""/>
+      <w:lvlJc w:val="left"/>
+      <w:pPr>
+        <w:ind w:left="720" w:hanging="360"/>
+      </w:pPr>
+      <w:rPr>
+        <w:rFonts w:ascii="Symbol" w:hAnsi="Symbol" w:hint="default"/>
       </w:rPr>
     </w:lvl>
     <w:lvl w:ilvl="2">
@@ -1672,8 +2010,245 @@
       </w:rPr>
     </w:lvl>
   </w:abstractNum>
+  <w:abstractNum w:abstractNumId="2" w15:restartNumberingAfterBreak="0">
+    <w:nsid w:val="20F33FF7"/>
+    <w:multiLevelType w:val="hybridMultilevel"/>
+    <w:tmpl w:val="6DA49F3E"/>
+    <w:lvl w:ilvl="0" w:tplc="04090007">
+      <w:start w:val="1"/>
+      <w:numFmt w:val="bullet"/>
+      <w:lvlText w:val=""/>
+      <w:lvlPicBulletId w:val="0"/>
+      <w:lvlJc w:val="left"/>
+      <w:pPr>
+        <w:ind w:left="1080" w:hanging="360"/>
+      </w:pPr>
+      <w:rPr>
+        <w:rFonts w:ascii="Symbol" w:hAnsi="Symbol" w:hint="default"/>
+      </w:rPr>
+    </w:lvl>
+    <w:lvl w:ilvl="1" w:tplc="04090003" w:tentative="1">
+      <w:start w:val="1"/>
+      <w:numFmt w:val="bullet"/>
+      <w:lvlText w:val="o"/>
+      <w:lvlJc w:val="left"/>
+      <w:pPr>
+        <w:ind w:left="1800" w:hanging="360"/>
+      </w:pPr>
+      <w:rPr>
+        <w:rFonts w:ascii="Courier New" w:hAnsi="Courier New" w:cs="Courier New" w:hint="default"/>
+      </w:rPr>
+    </w:lvl>
+    <w:lvl w:ilvl="2" w:tplc="04090005" w:tentative="1">
+      <w:start w:val="1"/>
+      <w:numFmt w:val="bullet"/>
+      <w:lvlText w:val=""/>
+      <w:lvlJc w:val="left"/>
+      <w:pPr>
+        <w:ind w:left="2520" w:hanging="360"/>
+      </w:pPr>
+      <w:rPr>
+        <w:rFonts w:ascii="Wingdings" w:hAnsi="Wingdings" w:hint="default"/>
+      </w:rPr>
+    </w:lvl>
+    <w:lvl w:ilvl="3" w:tplc="04090001" w:tentative="1">
+      <w:start w:val="1"/>
+      <w:numFmt w:val="bullet"/>
+      <w:lvlText w:val=""/>
+      <w:lvlJc w:val="left"/>
+      <w:pPr>
+        <w:ind w:left="3240" w:hanging="360"/>
+      </w:pPr>
+      <w:rPr>
+        <w:rFonts w:ascii="Symbol" w:hAnsi="Symbol" w:hint="default"/>
+      </w:rPr>
+    </w:lvl>
+    <w:lvl w:ilvl="4" w:tplc="04090003" w:tentative="1">
+      <w:start w:val="1"/>
+      <w:numFmt w:val="bullet"/>
+      <w:lvlText w:val="o"/>
+      <w:lvlJc w:val="left"/>
+      <w:pPr>
+        <w:ind w:left="3960" w:hanging="360"/>
+      </w:pPr>
+      <w:rPr>
+        <w:rFonts w:ascii="Courier New" w:hAnsi="Courier New" w:cs="Courier New" w:hint="default"/>
+      </w:rPr>
+    </w:lvl>
+    <w:lvl w:ilvl="5" w:tplc="04090005" w:tentative="1">
+      <w:start w:val="1"/>
+      <w:numFmt w:val="bullet"/>
+      <w:lvlText w:val=""/>
+      <w:lvlJc w:val="left"/>
+      <w:pPr>
+        <w:ind w:left="4680" w:hanging="360"/>
+      </w:pPr>
+      <w:rPr>
+        <w:rFonts w:ascii="Wingdings" w:hAnsi="Wingdings" w:hint="default"/>
+      </w:rPr>
+    </w:lvl>
+    <w:lvl w:ilvl="6" w:tplc="04090001" w:tentative="1">
+      <w:start w:val="1"/>
+      <w:numFmt w:val="bullet"/>
+      <w:lvlText w:val=""/>
+      <w:lvlJc w:val="left"/>
+      <w:pPr>
+        <w:ind w:left="5400" w:hanging="360"/>
+      </w:pPr>
+      <w:rPr>
+        <w:rFonts w:ascii="Symbol" w:hAnsi="Symbol" w:hint="default"/>
+      </w:rPr>
+    </w:lvl>
+    <w:lvl w:ilvl="7" w:tplc="04090003" w:tentative="1">
+      <w:start w:val="1"/>
+      <w:numFmt w:val="bullet"/>
+      <w:lvlText w:val="o"/>
+      <w:lvlJc w:val="left"/>
+      <w:pPr>
+        <w:ind w:left="6120" w:hanging="360"/>
+      </w:pPr>
+      <w:rPr>
+        <w:rFonts w:ascii="Courier New" w:hAnsi="Courier New" w:cs="Courier New" w:hint="default"/>
+      </w:rPr>
+    </w:lvl>
+    <w:lvl w:ilvl="8" w:tplc="04090005" w:tentative="1">
+      <w:start w:val="1"/>
+      <w:numFmt w:val="bullet"/>
+      <w:lvlText w:val=""/>
+      <w:lvlJc w:val="left"/>
+      <w:pPr>
+        <w:ind w:left="6840" w:hanging="360"/>
+      </w:pPr>
+      <w:rPr>
+        <w:rFonts w:ascii="Wingdings" w:hAnsi="Wingdings" w:hint="default"/>
+      </w:rPr>
+    </w:lvl>
+  </w:abstractNum>
+  <w:abstractNum w:abstractNumId="3" w15:restartNumberingAfterBreak="0">
+    <w:nsid w:val="3D437F09"/>
+    <w:multiLevelType w:val="hybridMultilevel"/>
+    <w:tmpl w:val="87486554"/>
+    <w:lvl w:ilvl="0" w:tplc="04090007">
+      <w:start w:val="1"/>
+      <w:numFmt w:val="bullet"/>
+      <w:lvlText w:val=""/>
+      <w:lvlPicBulletId w:val="0"/>
+      <w:lvlJc w:val="left"/>
+      <w:pPr>
+        <w:ind w:left="720" w:hanging="360"/>
+      </w:pPr>
+      <w:rPr>
+        <w:rFonts w:ascii="Symbol" w:hAnsi="Symbol" w:hint="default"/>
+      </w:rPr>
+    </w:lvl>
+    <w:lvl w:ilvl="1" w:tplc="04090003" w:tentative="1">
+      <w:start w:val="1"/>
+      <w:numFmt w:val="bullet"/>
+      <w:lvlText w:val="o"/>
+      <w:lvlJc w:val="left"/>
+      <w:pPr>
+        <w:ind w:left="1440" w:hanging="360"/>
+      </w:pPr>
+      <w:rPr>
+        <w:rFonts w:ascii="Courier New" w:hAnsi="Courier New" w:cs="Courier New" w:hint="default"/>
+      </w:rPr>
+    </w:lvl>
+    <w:lvl w:ilvl="2" w:tplc="04090005" w:tentative="1">
+      <w:start w:val="1"/>
+      <w:numFmt w:val="bullet"/>
+      <w:lvlText w:val=""/>
+      <w:lvlJc w:val="left"/>
+      <w:pPr>
+        <w:ind w:left="2160" w:hanging="360"/>
+      </w:pPr>
+      <w:rPr>
+        <w:rFonts w:ascii="Wingdings" w:hAnsi="Wingdings" w:hint="default"/>
+      </w:rPr>
+    </w:lvl>
+    <w:lvl w:ilvl="3" w:tplc="04090001" w:tentative="1">
+      <w:start w:val="1"/>
+      <w:numFmt w:val="bullet"/>
+      <w:lvlText w:val=""/>
+      <w:lvlJc w:val="left"/>
+      <w:pPr>
+        <w:ind w:left="2880" w:hanging="360"/>
+      </w:pPr>
+      <w:rPr>
+        <w:rFonts w:ascii="Symbol" w:hAnsi="Symbol" w:hint="default"/>
+      </w:rPr>
+    </w:lvl>
+    <w:lvl w:ilvl="4" w:tplc="04090003" w:tentative="1">
+      <w:start w:val="1"/>
+      <w:numFmt w:val="bullet"/>
+      <w:lvlText w:val="o"/>
+      <w:lvlJc w:val="left"/>
+      <w:pPr>
+        <w:ind w:left="3600" w:hanging="360"/>
+      </w:pPr>
+      <w:rPr>
+        <w:rFonts w:ascii="Courier New" w:hAnsi="Courier New" w:cs="Courier New" w:hint="default"/>
+      </w:rPr>
+    </w:lvl>
+    <w:lvl w:ilvl="5" w:tplc="04090005" w:tentative="1">
+      <w:start w:val="1"/>
+      <w:numFmt w:val="bullet"/>
+      <w:lvlText w:val=""/>
+      <w:lvlJc w:val="left"/>
+      <w:pPr>
+        <w:ind w:left="4320" w:hanging="360"/>
+      </w:pPr>
+      <w:rPr>
+        <w:rFonts w:ascii="Wingdings" w:hAnsi="Wingdings" w:hint="default"/>
+      </w:rPr>
+    </w:lvl>
+    <w:lvl w:ilvl="6" w:tplc="04090001" w:tentative="1">
+      <w:start w:val="1"/>
+      <w:numFmt w:val="bullet"/>
+      <w:lvlText w:val=""/>
+      <w:lvlJc w:val="left"/>
+      <w:pPr>
+        <w:ind w:left="5040" w:hanging="360"/>
+      </w:pPr>
+      <w:rPr>
+        <w:rFonts w:ascii="Symbol" w:hAnsi="Symbol" w:hint="default"/>
+      </w:rPr>
+    </w:lvl>
+    <w:lvl w:ilvl="7" w:tplc="04090003" w:tentative="1">
+      <w:start w:val="1"/>
+      <w:numFmt w:val="bullet"/>
+      <w:lvlText w:val="o"/>
+      <w:lvlJc w:val="left"/>
+      <w:pPr>
+        <w:ind w:left="5760" w:hanging="360"/>
+      </w:pPr>
+      <w:rPr>
+        <w:rFonts w:ascii="Courier New" w:hAnsi="Courier New" w:cs="Courier New" w:hint="default"/>
+      </w:rPr>
+    </w:lvl>
+    <w:lvl w:ilvl="8" w:tplc="04090005" w:tentative="1">
+      <w:start w:val="1"/>
+      <w:numFmt w:val="bullet"/>
+      <w:lvlText w:val=""/>
+      <w:lvlJc w:val="left"/>
+      <w:pPr>
+        <w:ind w:left="6480" w:hanging="360"/>
+      </w:pPr>
+      <w:rPr>
+        <w:rFonts w:ascii="Wingdings" w:hAnsi="Wingdings" w:hint="default"/>
+      </w:rPr>
+    </w:lvl>
+  </w:abstractNum>
   <w:num w:numId="1">
+    <w:abstractNumId w:val="1"/>
+  </w:num>
+  <w:num w:numId="2">
     <w:abstractNumId w:val="0"/>
+  </w:num>
+  <w:num w:numId="3">
+    <w:abstractNumId w:val="3"/>
+  </w:num>
+  <w:num w:numId="4">
+    <w:abstractNumId w:val="2"/>
   </w:num>
 </w:numbering>
 </file>

</xml_diff>